<commit_message>
Added a basic outline for the powerpoint.
</commit_message>
<xml_diff>
--- a/docs/ProjectRequirements.docx
+++ b/docs/ProjectRequirements.docx
@@ -218,25 +218,25 @@
           <w:sz w:val="24"/>
           <w:szCs w:val="24"/>
         </w:rPr>
-        <w:t xml:space="preserve">Client described that is </w:t>
-      </w:r>
-      <w:proofErr w:type="spellStart"/>
-      <w:r>
-        <w:rPr>
-          <w:rFonts w:ascii="Times New Roman" w:eastAsia="Times New Roman" w:hAnsi="Times New Roman" w:cs="Times New Roman"/>
-          <w:sz w:val="24"/>
-          <w:szCs w:val="24"/>
-        </w:rPr>
-        <w:t>is</w:t>
-      </w:r>
-      <w:proofErr w:type="spellEnd"/>
-      <w:r>
-        <w:rPr>
-          <w:rFonts w:ascii="Times New Roman" w:eastAsia="Times New Roman" w:hAnsi="Times New Roman" w:cs="Times New Roman"/>
-          <w:sz w:val="24"/>
-          <w:szCs w:val="24"/>
-        </w:rPr>
-        <w:t xml:space="preserve"> difficult to know exactly what tools they have in inventory. </w:t>
+        <w:t>Client described that is</w:t>
+      </w:r>
+      <w:r>
+        <w:rPr>
+          <w:rFonts w:ascii="Times New Roman" w:eastAsia="Times New Roman" w:hAnsi="Times New Roman" w:cs="Times New Roman"/>
+          <w:sz w:val="24"/>
+          <w:szCs w:val="24"/>
+        </w:rPr>
+        <w:t xml:space="preserve"> </w:t>
+      </w:r>
+      <w:bookmarkStart w:id="2" w:name="_GoBack"/>
+      <w:bookmarkEnd w:id="2"/>
+      <w:r>
+        <w:rPr>
+          <w:rFonts w:ascii="Times New Roman" w:eastAsia="Times New Roman" w:hAnsi="Times New Roman" w:cs="Times New Roman"/>
+          <w:sz w:val="24"/>
+          <w:szCs w:val="24"/>
+        </w:rPr>
+        <w:t xml:space="preserve">difficult to know exactly what tools they have in inventory. </w:t>
       </w:r>
     </w:p>
     <w:p>
@@ -703,25 +703,7 @@
           <w:sz w:val="24"/>
           <w:szCs w:val="24"/>
         </w:rPr>
-        <w:t xml:space="preserve">Allow Admin to add/delete tools to </w:t>
-      </w:r>
-      <w:proofErr w:type="gramStart"/>
-      <w:r>
-        <w:rPr>
-          <w:rFonts w:ascii="Times New Roman" w:eastAsia="Times New Roman" w:hAnsi="Times New Roman" w:cs="Times New Roman"/>
-          <w:sz w:val="24"/>
-          <w:szCs w:val="24"/>
-        </w:rPr>
-        <w:t>the  Tool</w:t>
-      </w:r>
-      <w:proofErr w:type="gramEnd"/>
-      <w:r>
-        <w:rPr>
-          <w:rFonts w:ascii="Times New Roman" w:eastAsia="Times New Roman" w:hAnsi="Times New Roman" w:cs="Times New Roman"/>
-          <w:sz w:val="24"/>
-          <w:szCs w:val="24"/>
-        </w:rPr>
-        <w:t xml:space="preserve"> Inventory</w:t>
+        <w:t>Allow Admin to add/delete tools to the Tool Inventory</w:t>
       </w:r>
     </w:p>
     <w:p>
@@ -805,25 +787,7 @@
           <w:sz w:val="24"/>
           <w:szCs w:val="24"/>
         </w:rPr>
-        <w:t xml:space="preserve">Notify Users </w:t>
-      </w:r>
-      <w:proofErr w:type="gramStart"/>
-      <w:r>
-        <w:rPr>
-          <w:rFonts w:ascii="Times New Roman" w:eastAsia="Times New Roman" w:hAnsi="Times New Roman" w:cs="Times New Roman"/>
-          <w:sz w:val="24"/>
-          <w:szCs w:val="24"/>
-        </w:rPr>
-        <w:t>of  upcoming</w:t>
-      </w:r>
-      <w:proofErr w:type="gramEnd"/>
-      <w:r>
-        <w:rPr>
-          <w:rFonts w:ascii="Times New Roman" w:eastAsia="Times New Roman" w:hAnsi="Times New Roman" w:cs="Times New Roman"/>
-          <w:sz w:val="24"/>
-          <w:szCs w:val="24"/>
-        </w:rPr>
-        <w:t xml:space="preserve"> Due Dates</w:t>
+        <w:t>Notify Users of upcoming Due Dates</w:t>
       </w:r>
     </w:p>
     <w:p>
@@ -1051,7 +1015,6 @@
         </w:rPr>
         <w:t xml:space="preserve">- </w:t>
       </w:r>
-      <w:proofErr w:type="spellStart"/>
       <w:r>
         <w:rPr>
           <w:rFonts w:ascii="Times New Roman" w:eastAsia="Times New Roman" w:hAnsi="Times New Roman" w:cs="Times New Roman"/>
@@ -1059,514 +1022,511 @@
           <w:szCs w:val="28"/>
           <w:u w:val="single"/>
         </w:rPr>
-        <w:t>MoSCoW</w:t>
-      </w:r>
-      <w:proofErr w:type="spellEnd"/>
-      <w:r>
+        <w:t>MoSCoW Section</w:t>
+      </w:r>
+    </w:p>
+    <w:p>
+      <w:pPr>
+        <w:numPr>
+          <w:ilvl w:val="0"/>
+          <w:numId w:val="4"/>
+        </w:numPr>
+        <w:rPr>
+          <w:rFonts w:ascii="Times New Roman" w:eastAsia="Times New Roman" w:hAnsi="Times New Roman" w:cs="Times New Roman"/>
+          <w:sz w:val="24"/>
+          <w:szCs w:val="24"/>
+        </w:rPr>
+      </w:pPr>
+      <w:r>
+        <w:rPr>
+          <w:rFonts w:ascii="Times New Roman" w:eastAsia="Times New Roman" w:hAnsi="Times New Roman" w:cs="Times New Roman"/>
+          <w:sz w:val="24"/>
+          <w:szCs w:val="24"/>
+        </w:rPr>
+        <w:t>Must</w:t>
+      </w:r>
+    </w:p>
+    <w:p>
+      <w:pPr>
+        <w:numPr>
+          <w:ilvl w:val="1"/>
+          <w:numId w:val="4"/>
+        </w:numPr>
+        <w:rPr>
+          <w:rFonts w:ascii="Times New Roman" w:eastAsia="Times New Roman" w:hAnsi="Times New Roman" w:cs="Times New Roman"/>
+          <w:sz w:val="24"/>
+          <w:szCs w:val="24"/>
+        </w:rPr>
+      </w:pPr>
+      <w:r>
+        <w:rPr>
+          <w:rFonts w:ascii="Times New Roman" w:eastAsia="Times New Roman" w:hAnsi="Times New Roman" w:cs="Times New Roman"/>
+          <w:sz w:val="24"/>
+          <w:szCs w:val="24"/>
+        </w:rPr>
+        <w:t>1 - Set Joe as an Admin User</w:t>
+      </w:r>
+    </w:p>
+    <w:p>
+      <w:pPr>
+        <w:numPr>
+          <w:ilvl w:val="1"/>
+          <w:numId w:val="4"/>
+        </w:numPr>
+        <w:rPr>
+          <w:rFonts w:ascii="Times New Roman" w:eastAsia="Times New Roman" w:hAnsi="Times New Roman" w:cs="Times New Roman"/>
+          <w:sz w:val="24"/>
+          <w:szCs w:val="24"/>
+        </w:rPr>
+      </w:pPr>
+      <w:r>
+        <w:rPr>
+          <w:rFonts w:ascii="Times New Roman" w:eastAsia="Times New Roman" w:hAnsi="Times New Roman" w:cs="Times New Roman"/>
+          <w:sz w:val="24"/>
+          <w:szCs w:val="24"/>
+        </w:rPr>
+        <w:t>2 - Allow Admin to Login to service</w:t>
+      </w:r>
+    </w:p>
+    <w:p>
+      <w:pPr>
+        <w:numPr>
+          <w:ilvl w:val="1"/>
+          <w:numId w:val="4"/>
+        </w:numPr>
+        <w:rPr>
+          <w:rFonts w:ascii="Times New Roman" w:eastAsia="Times New Roman" w:hAnsi="Times New Roman" w:cs="Times New Roman"/>
+          <w:sz w:val="24"/>
+          <w:szCs w:val="24"/>
+        </w:rPr>
+      </w:pPr>
+      <w:r>
+        <w:rPr>
+          <w:rFonts w:ascii="Times New Roman" w:eastAsia="Times New Roman" w:hAnsi="Times New Roman" w:cs="Times New Roman"/>
+          <w:sz w:val="24"/>
+          <w:szCs w:val="24"/>
+        </w:rPr>
+        <w:t>3 - Allow Admin to Check out/in tools to customers</w:t>
+      </w:r>
+    </w:p>
+    <w:p>
+      <w:pPr>
+        <w:numPr>
+          <w:ilvl w:val="1"/>
+          <w:numId w:val="4"/>
+        </w:numPr>
+        <w:rPr>
+          <w:rFonts w:ascii="Times New Roman" w:eastAsia="Times New Roman" w:hAnsi="Times New Roman" w:cs="Times New Roman"/>
+          <w:sz w:val="24"/>
+          <w:szCs w:val="24"/>
+        </w:rPr>
+      </w:pPr>
+      <w:r>
+        <w:rPr>
+          <w:rFonts w:ascii="Times New Roman" w:eastAsia="Times New Roman" w:hAnsi="Times New Roman" w:cs="Times New Roman"/>
+          <w:sz w:val="24"/>
+          <w:szCs w:val="24"/>
+        </w:rPr>
+        <w:t>4 - Allow Admin to view and look up Checkout records on a checkout log to see:</w:t>
+      </w:r>
+    </w:p>
+    <w:p>
+      <w:pPr>
+        <w:numPr>
+          <w:ilvl w:val="1"/>
+          <w:numId w:val="4"/>
+        </w:numPr>
+        <w:rPr>
+          <w:rFonts w:ascii="Times New Roman" w:eastAsia="Times New Roman" w:hAnsi="Times New Roman" w:cs="Times New Roman"/>
+          <w:sz w:val="24"/>
+          <w:szCs w:val="24"/>
+        </w:rPr>
+      </w:pPr>
+      <w:r>
+        <w:rPr>
+          <w:rFonts w:ascii="Times New Roman" w:eastAsia="Times New Roman" w:hAnsi="Times New Roman" w:cs="Times New Roman"/>
+          <w:sz w:val="24"/>
+          <w:szCs w:val="24"/>
+        </w:rPr>
+        <w:t>5 - Display Tool Inventory List</w:t>
+      </w:r>
+    </w:p>
+    <w:p>
+      <w:pPr>
+        <w:numPr>
+          <w:ilvl w:val="1"/>
+          <w:numId w:val="4"/>
+        </w:numPr>
+        <w:rPr>
+          <w:rFonts w:ascii="Times New Roman" w:eastAsia="Times New Roman" w:hAnsi="Times New Roman" w:cs="Times New Roman"/>
+          <w:sz w:val="24"/>
+          <w:szCs w:val="24"/>
+        </w:rPr>
+      </w:pPr>
+      <w:r>
+        <w:rPr>
+          <w:rFonts w:ascii="Times New Roman" w:eastAsia="Times New Roman" w:hAnsi="Times New Roman" w:cs="Times New Roman"/>
+          <w:sz w:val="24"/>
+          <w:szCs w:val="24"/>
+        </w:rPr>
+        <w:t>16 - Do not allow admin to check out already reserved tools</w:t>
+      </w:r>
+    </w:p>
+    <w:p>
+      <w:pPr>
+        <w:numPr>
+          <w:ilvl w:val="0"/>
+          <w:numId w:val="4"/>
+        </w:numPr>
+        <w:rPr>
+          <w:rFonts w:ascii="Times New Roman" w:eastAsia="Times New Roman" w:hAnsi="Times New Roman" w:cs="Times New Roman"/>
+          <w:sz w:val="24"/>
+          <w:szCs w:val="24"/>
+        </w:rPr>
+      </w:pPr>
+      <w:r>
+        <w:rPr>
+          <w:rFonts w:ascii="Times New Roman" w:eastAsia="Times New Roman" w:hAnsi="Times New Roman" w:cs="Times New Roman"/>
+          <w:sz w:val="24"/>
+          <w:szCs w:val="24"/>
+        </w:rPr>
+        <w:t>Should</w:t>
+      </w:r>
+    </w:p>
+    <w:p>
+      <w:pPr>
+        <w:numPr>
+          <w:ilvl w:val="1"/>
+          <w:numId w:val="4"/>
+        </w:numPr>
+        <w:rPr>
+          <w:rFonts w:ascii="Times New Roman" w:eastAsia="Times New Roman" w:hAnsi="Times New Roman" w:cs="Times New Roman"/>
+          <w:sz w:val="24"/>
+          <w:szCs w:val="24"/>
+        </w:rPr>
+      </w:pPr>
+      <w:r>
+        <w:rPr>
+          <w:rFonts w:ascii="Times New Roman" w:eastAsia="Times New Roman" w:hAnsi="Times New Roman" w:cs="Times New Roman"/>
+          <w:sz w:val="24"/>
+          <w:szCs w:val="24"/>
+        </w:rPr>
+        <w:t>6 - Allow Admin to add/delete tools to the Tool Inventory</w:t>
+      </w:r>
+    </w:p>
+    <w:p>
+      <w:pPr>
+        <w:numPr>
+          <w:ilvl w:val="1"/>
+          <w:numId w:val="4"/>
+        </w:numPr>
+        <w:rPr>
+          <w:rFonts w:ascii="Times New Roman" w:eastAsia="Times New Roman" w:hAnsi="Times New Roman" w:cs="Times New Roman"/>
+          <w:sz w:val="24"/>
+          <w:szCs w:val="24"/>
+        </w:rPr>
+      </w:pPr>
+      <w:r>
+        <w:rPr>
+          <w:rFonts w:ascii="Times New Roman" w:eastAsia="Times New Roman" w:hAnsi="Times New Roman" w:cs="Times New Roman"/>
+          <w:sz w:val="24"/>
+          <w:szCs w:val="24"/>
+        </w:rPr>
+        <w:t>9 - Allow Users to Reserve tools</w:t>
+      </w:r>
+    </w:p>
+    <w:p>
+      <w:pPr>
+        <w:numPr>
+          <w:ilvl w:val="1"/>
+          <w:numId w:val="4"/>
+        </w:numPr>
+        <w:rPr>
+          <w:rFonts w:ascii="Times New Roman" w:eastAsia="Times New Roman" w:hAnsi="Times New Roman" w:cs="Times New Roman"/>
+          <w:sz w:val="24"/>
+          <w:szCs w:val="24"/>
+        </w:rPr>
+      </w:pPr>
+      <w:r>
+        <w:rPr>
+          <w:rFonts w:ascii="Times New Roman" w:eastAsia="Times New Roman" w:hAnsi="Times New Roman" w:cs="Times New Roman"/>
+          <w:sz w:val="24"/>
+          <w:szCs w:val="24"/>
+        </w:rPr>
+        <w:t>10 - Notify Users of upcoming Due Dates</w:t>
+      </w:r>
+    </w:p>
+    <w:p>
+      <w:pPr>
+        <w:numPr>
+          <w:ilvl w:val="1"/>
+          <w:numId w:val="4"/>
+        </w:numPr>
+        <w:rPr>
+          <w:rFonts w:ascii="Times New Roman" w:eastAsia="Times New Roman" w:hAnsi="Times New Roman" w:cs="Times New Roman"/>
+          <w:sz w:val="24"/>
+          <w:szCs w:val="24"/>
+        </w:rPr>
+      </w:pPr>
+      <w:r>
+        <w:rPr>
+          <w:rFonts w:ascii="Times New Roman" w:eastAsia="Times New Roman" w:hAnsi="Times New Roman" w:cs="Times New Roman"/>
+          <w:sz w:val="24"/>
+          <w:szCs w:val="24"/>
+        </w:rPr>
+        <w:t>14 - Do not allow Users to reserve tools that will not be available</w:t>
+      </w:r>
+    </w:p>
+    <w:p>
+      <w:pPr>
+        <w:numPr>
+          <w:ilvl w:val="1"/>
+          <w:numId w:val="4"/>
+        </w:numPr>
+        <w:rPr>
+          <w:rFonts w:ascii="Times New Roman" w:eastAsia="Times New Roman" w:hAnsi="Times New Roman" w:cs="Times New Roman"/>
+          <w:sz w:val="24"/>
+          <w:szCs w:val="24"/>
+        </w:rPr>
+      </w:pPr>
+      <w:r>
+        <w:rPr>
+          <w:rFonts w:ascii="Times New Roman" w:eastAsia="Times New Roman" w:hAnsi="Times New Roman" w:cs="Times New Roman"/>
+          <w:sz w:val="24"/>
+          <w:szCs w:val="24"/>
+        </w:rPr>
+        <w:t>15 - Do not allow Users to reserve/checkout tools if they have overdue tools</w:t>
+      </w:r>
+    </w:p>
+    <w:p>
+      <w:pPr>
+        <w:numPr>
+          <w:ilvl w:val="0"/>
+          <w:numId w:val="4"/>
+        </w:numPr>
+        <w:rPr>
+          <w:rFonts w:ascii="Times New Roman" w:eastAsia="Times New Roman" w:hAnsi="Times New Roman" w:cs="Times New Roman"/>
+          <w:sz w:val="24"/>
+          <w:szCs w:val="24"/>
+        </w:rPr>
+      </w:pPr>
+      <w:r>
+        <w:rPr>
+          <w:rFonts w:ascii="Times New Roman" w:eastAsia="Times New Roman" w:hAnsi="Times New Roman" w:cs="Times New Roman"/>
+          <w:sz w:val="24"/>
+          <w:szCs w:val="24"/>
+        </w:rPr>
+        <w:t>Could</w:t>
+      </w:r>
+    </w:p>
+    <w:p>
+      <w:pPr>
+        <w:numPr>
+          <w:ilvl w:val="1"/>
+          <w:numId w:val="4"/>
+        </w:numPr>
+        <w:rPr>
+          <w:rFonts w:ascii="Times New Roman" w:eastAsia="Times New Roman" w:hAnsi="Times New Roman" w:cs="Times New Roman"/>
+          <w:sz w:val="24"/>
+          <w:szCs w:val="24"/>
+        </w:rPr>
+      </w:pPr>
+      <w:r>
+        <w:rPr>
+          <w:rFonts w:ascii="Times New Roman" w:eastAsia="Times New Roman" w:hAnsi="Times New Roman" w:cs="Times New Roman"/>
+          <w:sz w:val="24"/>
+          <w:szCs w:val="24"/>
+        </w:rPr>
+        <w:t>7 - Allow admin to view a predicted inventory list for future dates</w:t>
+      </w:r>
+    </w:p>
+    <w:p>
+      <w:pPr>
+        <w:numPr>
+          <w:ilvl w:val="1"/>
+          <w:numId w:val="4"/>
+        </w:numPr>
+        <w:rPr>
+          <w:rFonts w:ascii="Times New Roman" w:eastAsia="Times New Roman" w:hAnsi="Times New Roman" w:cs="Times New Roman"/>
+          <w:sz w:val="24"/>
+          <w:szCs w:val="24"/>
+        </w:rPr>
+      </w:pPr>
+      <w:r>
+        <w:rPr>
+          <w:rFonts w:ascii="Times New Roman" w:eastAsia="Times New Roman" w:hAnsi="Times New Roman" w:cs="Times New Roman"/>
+          <w:sz w:val="24"/>
+          <w:szCs w:val="24"/>
+        </w:rPr>
+        <w:t>8 - Allow Admin to extend the due dates for a customer on the checkout log</w:t>
+      </w:r>
+    </w:p>
+    <w:p>
+      <w:pPr>
+        <w:numPr>
+          <w:ilvl w:val="1"/>
+          <w:numId w:val="4"/>
+        </w:numPr>
+        <w:rPr>
+          <w:rFonts w:ascii="Times New Roman" w:eastAsia="Times New Roman" w:hAnsi="Times New Roman" w:cs="Times New Roman"/>
+          <w:sz w:val="24"/>
+          <w:szCs w:val="24"/>
+        </w:rPr>
+      </w:pPr>
+      <w:r>
+        <w:rPr>
+          <w:rFonts w:ascii="Times New Roman" w:eastAsia="Times New Roman" w:hAnsi="Times New Roman" w:cs="Times New Roman"/>
+          <w:sz w:val="24"/>
+          <w:szCs w:val="24"/>
+        </w:rPr>
+        <w:t>11 - Notify Users of tool they want becomes available</w:t>
+      </w:r>
+    </w:p>
+    <w:p>
+      <w:pPr>
+        <w:numPr>
+          <w:ilvl w:val="1"/>
+          <w:numId w:val="4"/>
+        </w:numPr>
+        <w:rPr>
+          <w:rFonts w:ascii="Times New Roman" w:eastAsia="Times New Roman" w:hAnsi="Times New Roman" w:cs="Times New Roman"/>
+          <w:sz w:val="24"/>
+          <w:szCs w:val="24"/>
+        </w:rPr>
+      </w:pPr>
+      <w:r>
+        <w:rPr>
+          <w:rFonts w:ascii="Times New Roman" w:eastAsia="Times New Roman" w:hAnsi="Times New Roman" w:cs="Times New Roman"/>
+          <w:sz w:val="24"/>
+          <w:szCs w:val="24"/>
+        </w:rPr>
+        <w:t>12 - Bundle tools into Tool Sets</w:t>
+      </w:r>
+    </w:p>
+    <w:p>
+      <w:pPr>
+        <w:numPr>
+          <w:ilvl w:val="1"/>
+          <w:numId w:val="4"/>
+        </w:numPr>
+        <w:rPr>
+          <w:rFonts w:ascii="Times New Roman" w:eastAsia="Times New Roman" w:hAnsi="Times New Roman" w:cs="Times New Roman"/>
+          <w:sz w:val="24"/>
+          <w:szCs w:val="24"/>
+        </w:rPr>
+      </w:pPr>
+      <w:r>
+        <w:rPr>
+          <w:rFonts w:ascii="Times New Roman" w:eastAsia="Times New Roman" w:hAnsi="Times New Roman" w:cs="Times New Roman"/>
+          <w:sz w:val="24"/>
+          <w:szCs w:val="24"/>
+        </w:rPr>
+        <w:t>13 - Create Fee Ledger to track all user’s monthly subscription fee</w:t>
+      </w:r>
+    </w:p>
+    <w:p>
+      <w:pPr>
+        <w:numPr>
+          <w:ilvl w:val="1"/>
+          <w:numId w:val="4"/>
+        </w:numPr>
+        <w:rPr>
+          <w:rFonts w:ascii="Times New Roman" w:eastAsia="Times New Roman" w:hAnsi="Times New Roman" w:cs="Times New Roman"/>
+          <w:sz w:val="24"/>
+          <w:szCs w:val="24"/>
+        </w:rPr>
+      </w:pPr>
+      <w:r>
+        <w:rPr>
+          <w:rFonts w:ascii="Times New Roman" w:eastAsia="Times New Roman" w:hAnsi="Times New Roman" w:cs="Times New Roman"/>
+          <w:sz w:val="24"/>
+          <w:szCs w:val="24"/>
+        </w:rPr>
+        <w:t xml:space="preserve">17 - Allow Admin/users to search tools </w:t>
+      </w:r>
+    </w:p>
+    <w:p>
+      <w:pPr>
+        <w:numPr>
+          <w:ilvl w:val="0"/>
+          <w:numId w:val="4"/>
+        </w:numPr>
+        <w:rPr>
+          <w:rFonts w:ascii="Times New Roman" w:eastAsia="Times New Roman" w:hAnsi="Times New Roman" w:cs="Times New Roman"/>
+          <w:sz w:val="24"/>
+          <w:szCs w:val="24"/>
+        </w:rPr>
+      </w:pPr>
+      <w:r>
+        <w:rPr>
+          <w:rFonts w:ascii="Times New Roman" w:eastAsia="Times New Roman" w:hAnsi="Times New Roman" w:cs="Times New Roman"/>
+          <w:sz w:val="24"/>
+          <w:szCs w:val="24"/>
+        </w:rPr>
+        <w:t>Won’t</w:t>
+      </w:r>
+    </w:p>
+    <w:p>
+      <w:pPr>
+        <w:numPr>
+          <w:ilvl w:val="1"/>
+          <w:numId w:val="4"/>
+        </w:numPr>
+        <w:rPr>
+          <w:rFonts w:ascii="Times New Roman" w:eastAsia="Times New Roman" w:hAnsi="Times New Roman" w:cs="Times New Roman"/>
+          <w:sz w:val="24"/>
+          <w:szCs w:val="24"/>
+        </w:rPr>
+      </w:pPr>
+      <w:r>
+        <w:rPr>
+          <w:rFonts w:ascii="Times New Roman" w:eastAsia="Times New Roman" w:hAnsi="Times New Roman" w:cs="Times New Roman"/>
+          <w:sz w:val="24"/>
+          <w:szCs w:val="24"/>
+        </w:rPr>
+        <w:t>Create a payment system to allow people to pay fees</w:t>
+      </w:r>
+    </w:p>
+    <w:p>
+      <w:pPr>
+        <w:ind w:left="1440"/>
+        <w:rPr>
+          <w:rFonts w:ascii="Times New Roman" w:eastAsia="Times New Roman" w:hAnsi="Times New Roman" w:cs="Times New Roman"/>
+          <w:sz w:val="24"/>
+          <w:szCs w:val="24"/>
+        </w:rPr>
+      </w:pPr>
+      <w:r>
+        <w:br w:type="page"/>
+      </w:r>
+    </w:p>
+    <w:p>
+      <w:pPr>
+        <w:rPr>
+          <w:rFonts w:ascii="Times New Roman" w:eastAsia="Times New Roman" w:hAnsi="Times New Roman" w:cs="Times New Roman"/>
+          <w:sz w:val="24"/>
+          <w:szCs w:val="24"/>
+        </w:rPr>
+      </w:pPr>
+    </w:p>
+    <w:p>
+      <w:pPr>
         <w:rPr>
           <w:rFonts w:ascii="Times New Roman" w:eastAsia="Times New Roman" w:hAnsi="Times New Roman" w:cs="Times New Roman"/>
           <w:sz w:val="28"/>
           <w:szCs w:val="28"/>
           <w:u w:val="single"/>
         </w:rPr>
-        <w:t xml:space="preserve"> Section</w:t>
-      </w:r>
-    </w:p>
-    <w:p>
-      <w:pPr>
-        <w:numPr>
-          <w:ilvl w:val="0"/>
-          <w:numId w:val="4"/>
-        </w:numPr>
-        <w:rPr>
-          <w:rFonts w:ascii="Times New Roman" w:eastAsia="Times New Roman" w:hAnsi="Times New Roman" w:cs="Times New Roman"/>
-          <w:sz w:val="24"/>
-          <w:szCs w:val="24"/>
-        </w:rPr>
-      </w:pPr>
-      <w:r>
-        <w:rPr>
-          <w:rFonts w:ascii="Times New Roman" w:eastAsia="Times New Roman" w:hAnsi="Times New Roman" w:cs="Times New Roman"/>
-          <w:sz w:val="24"/>
-          <w:szCs w:val="24"/>
-        </w:rPr>
-        <w:t>Must</w:t>
-      </w:r>
-    </w:p>
-    <w:p>
-      <w:pPr>
-        <w:numPr>
-          <w:ilvl w:val="1"/>
-          <w:numId w:val="4"/>
-        </w:numPr>
-        <w:rPr>
-          <w:rFonts w:ascii="Times New Roman" w:eastAsia="Times New Roman" w:hAnsi="Times New Roman" w:cs="Times New Roman"/>
-          <w:sz w:val="24"/>
-          <w:szCs w:val="24"/>
-        </w:rPr>
-      </w:pPr>
-      <w:r>
-        <w:rPr>
-          <w:rFonts w:ascii="Times New Roman" w:eastAsia="Times New Roman" w:hAnsi="Times New Roman" w:cs="Times New Roman"/>
-          <w:sz w:val="24"/>
-          <w:szCs w:val="24"/>
-        </w:rPr>
-        <w:t>1 - Set Joe as an Admin User</w:t>
-      </w:r>
-    </w:p>
-    <w:p>
-      <w:pPr>
-        <w:numPr>
-          <w:ilvl w:val="1"/>
-          <w:numId w:val="4"/>
-        </w:numPr>
-        <w:rPr>
-          <w:rFonts w:ascii="Times New Roman" w:eastAsia="Times New Roman" w:hAnsi="Times New Roman" w:cs="Times New Roman"/>
-          <w:sz w:val="24"/>
-          <w:szCs w:val="24"/>
-        </w:rPr>
-      </w:pPr>
-      <w:r>
-        <w:rPr>
-          <w:rFonts w:ascii="Times New Roman" w:eastAsia="Times New Roman" w:hAnsi="Times New Roman" w:cs="Times New Roman"/>
-          <w:sz w:val="24"/>
-          <w:szCs w:val="24"/>
-        </w:rPr>
-        <w:t>2 - Allow Admin to Login to service</w:t>
-      </w:r>
-    </w:p>
-    <w:p>
-      <w:pPr>
-        <w:numPr>
-          <w:ilvl w:val="1"/>
-          <w:numId w:val="4"/>
-        </w:numPr>
-        <w:rPr>
-          <w:rFonts w:ascii="Times New Roman" w:eastAsia="Times New Roman" w:hAnsi="Times New Roman" w:cs="Times New Roman"/>
-          <w:sz w:val="24"/>
-          <w:szCs w:val="24"/>
-        </w:rPr>
-      </w:pPr>
-      <w:r>
-        <w:rPr>
-          <w:rFonts w:ascii="Times New Roman" w:eastAsia="Times New Roman" w:hAnsi="Times New Roman" w:cs="Times New Roman"/>
-          <w:sz w:val="24"/>
-          <w:szCs w:val="24"/>
-        </w:rPr>
-        <w:t>3 - Allow Admin to Check out/in tools to customers</w:t>
-      </w:r>
-    </w:p>
-    <w:p>
-      <w:pPr>
-        <w:numPr>
-          <w:ilvl w:val="1"/>
-          <w:numId w:val="4"/>
-        </w:numPr>
-        <w:rPr>
-          <w:rFonts w:ascii="Times New Roman" w:eastAsia="Times New Roman" w:hAnsi="Times New Roman" w:cs="Times New Roman"/>
-          <w:sz w:val="24"/>
-          <w:szCs w:val="24"/>
-        </w:rPr>
-      </w:pPr>
-      <w:r>
-        <w:rPr>
-          <w:rFonts w:ascii="Times New Roman" w:eastAsia="Times New Roman" w:hAnsi="Times New Roman" w:cs="Times New Roman"/>
-          <w:sz w:val="24"/>
-          <w:szCs w:val="24"/>
-        </w:rPr>
-        <w:t>4 - Allow Admin to view and look up Checkout records on a checkout log to see:</w:t>
-      </w:r>
-    </w:p>
-    <w:p>
-      <w:pPr>
-        <w:numPr>
-          <w:ilvl w:val="1"/>
-          <w:numId w:val="4"/>
-        </w:numPr>
-        <w:rPr>
-          <w:rFonts w:ascii="Times New Roman" w:eastAsia="Times New Roman" w:hAnsi="Times New Roman" w:cs="Times New Roman"/>
-          <w:sz w:val="24"/>
-          <w:szCs w:val="24"/>
-        </w:rPr>
-      </w:pPr>
-      <w:r>
-        <w:rPr>
-          <w:rFonts w:ascii="Times New Roman" w:eastAsia="Times New Roman" w:hAnsi="Times New Roman" w:cs="Times New Roman"/>
-          <w:sz w:val="24"/>
-          <w:szCs w:val="24"/>
-        </w:rPr>
-        <w:t>5 - Display Tool Inventory List</w:t>
-      </w:r>
-    </w:p>
-    <w:p>
-      <w:pPr>
-        <w:numPr>
-          <w:ilvl w:val="1"/>
-          <w:numId w:val="4"/>
-        </w:numPr>
-        <w:rPr>
-          <w:rFonts w:ascii="Times New Roman" w:eastAsia="Times New Roman" w:hAnsi="Times New Roman" w:cs="Times New Roman"/>
-          <w:sz w:val="24"/>
-          <w:szCs w:val="24"/>
-        </w:rPr>
-      </w:pPr>
-      <w:r>
-        <w:rPr>
-          <w:rFonts w:ascii="Times New Roman" w:eastAsia="Times New Roman" w:hAnsi="Times New Roman" w:cs="Times New Roman"/>
-          <w:sz w:val="24"/>
-          <w:szCs w:val="24"/>
-        </w:rPr>
-        <w:t>16 - Do not allow admin to check out already reserved tools</w:t>
-      </w:r>
-      <w:bookmarkStart w:id="2" w:name="_GoBack"/>
-      <w:bookmarkEnd w:id="2"/>
-    </w:p>
-    <w:p>
-      <w:pPr>
-        <w:numPr>
-          <w:ilvl w:val="0"/>
-          <w:numId w:val="4"/>
-        </w:numPr>
-        <w:rPr>
-          <w:rFonts w:ascii="Times New Roman" w:eastAsia="Times New Roman" w:hAnsi="Times New Roman" w:cs="Times New Roman"/>
-          <w:sz w:val="24"/>
-          <w:szCs w:val="24"/>
-        </w:rPr>
-      </w:pPr>
-      <w:r>
-        <w:rPr>
-          <w:rFonts w:ascii="Times New Roman" w:eastAsia="Times New Roman" w:hAnsi="Times New Roman" w:cs="Times New Roman"/>
-          <w:sz w:val="24"/>
-          <w:szCs w:val="24"/>
-        </w:rPr>
-        <w:t>Should</w:t>
-      </w:r>
-    </w:p>
-    <w:p>
-      <w:pPr>
-        <w:numPr>
-          <w:ilvl w:val="1"/>
-          <w:numId w:val="4"/>
-        </w:numPr>
-        <w:rPr>
-          <w:rFonts w:ascii="Times New Roman" w:eastAsia="Times New Roman" w:hAnsi="Times New Roman" w:cs="Times New Roman"/>
-          <w:sz w:val="24"/>
-          <w:szCs w:val="24"/>
-        </w:rPr>
-      </w:pPr>
-      <w:r>
-        <w:rPr>
-          <w:rFonts w:ascii="Times New Roman" w:eastAsia="Times New Roman" w:hAnsi="Times New Roman" w:cs="Times New Roman"/>
-          <w:sz w:val="24"/>
-          <w:szCs w:val="24"/>
-        </w:rPr>
-        <w:t>6 - Allow Admin to add/delete tools to the Tool Inventory</w:t>
-      </w:r>
-    </w:p>
-    <w:p>
-      <w:pPr>
-        <w:numPr>
-          <w:ilvl w:val="1"/>
-          <w:numId w:val="4"/>
-        </w:numPr>
-        <w:rPr>
-          <w:rFonts w:ascii="Times New Roman" w:eastAsia="Times New Roman" w:hAnsi="Times New Roman" w:cs="Times New Roman"/>
-          <w:sz w:val="24"/>
-          <w:szCs w:val="24"/>
-        </w:rPr>
-      </w:pPr>
-      <w:r>
-        <w:rPr>
-          <w:rFonts w:ascii="Times New Roman" w:eastAsia="Times New Roman" w:hAnsi="Times New Roman" w:cs="Times New Roman"/>
-          <w:sz w:val="24"/>
-          <w:szCs w:val="24"/>
-        </w:rPr>
-        <w:t>9 - Allow Users to Reserve tools</w:t>
-      </w:r>
-    </w:p>
-    <w:p>
-      <w:pPr>
-        <w:numPr>
-          <w:ilvl w:val="1"/>
-          <w:numId w:val="4"/>
-        </w:numPr>
-        <w:rPr>
-          <w:rFonts w:ascii="Times New Roman" w:eastAsia="Times New Roman" w:hAnsi="Times New Roman" w:cs="Times New Roman"/>
-          <w:sz w:val="24"/>
-          <w:szCs w:val="24"/>
-        </w:rPr>
-      </w:pPr>
-      <w:r>
-        <w:rPr>
-          <w:rFonts w:ascii="Times New Roman" w:eastAsia="Times New Roman" w:hAnsi="Times New Roman" w:cs="Times New Roman"/>
-          <w:sz w:val="24"/>
-          <w:szCs w:val="24"/>
-        </w:rPr>
-        <w:t>10 - Notify Users of upcoming Due Dates</w:t>
-      </w:r>
-    </w:p>
-    <w:p>
-      <w:pPr>
-        <w:numPr>
-          <w:ilvl w:val="1"/>
-          <w:numId w:val="4"/>
-        </w:numPr>
-        <w:rPr>
-          <w:rFonts w:ascii="Times New Roman" w:eastAsia="Times New Roman" w:hAnsi="Times New Roman" w:cs="Times New Roman"/>
-          <w:sz w:val="24"/>
-          <w:szCs w:val="24"/>
-        </w:rPr>
-      </w:pPr>
-      <w:r>
-        <w:rPr>
-          <w:rFonts w:ascii="Times New Roman" w:eastAsia="Times New Roman" w:hAnsi="Times New Roman" w:cs="Times New Roman"/>
-          <w:sz w:val="24"/>
-          <w:szCs w:val="24"/>
-        </w:rPr>
-        <w:t>14 - Do not allow Users to reserve tools that will not be available</w:t>
-      </w:r>
-    </w:p>
-    <w:p>
-      <w:pPr>
-        <w:numPr>
-          <w:ilvl w:val="1"/>
-          <w:numId w:val="4"/>
-        </w:numPr>
-        <w:rPr>
-          <w:rFonts w:ascii="Times New Roman" w:eastAsia="Times New Roman" w:hAnsi="Times New Roman" w:cs="Times New Roman"/>
-          <w:sz w:val="24"/>
-          <w:szCs w:val="24"/>
-        </w:rPr>
-      </w:pPr>
-      <w:r>
-        <w:rPr>
-          <w:rFonts w:ascii="Times New Roman" w:eastAsia="Times New Roman" w:hAnsi="Times New Roman" w:cs="Times New Roman"/>
-          <w:sz w:val="24"/>
-          <w:szCs w:val="24"/>
-        </w:rPr>
-        <w:t>15 - Do not allow Users to reserve/checkout tools if they have overdue tools</w:t>
-      </w:r>
-    </w:p>
-    <w:p>
-      <w:pPr>
-        <w:numPr>
-          <w:ilvl w:val="0"/>
-          <w:numId w:val="4"/>
-        </w:numPr>
-        <w:rPr>
-          <w:rFonts w:ascii="Times New Roman" w:eastAsia="Times New Roman" w:hAnsi="Times New Roman" w:cs="Times New Roman"/>
-          <w:sz w:val="24"/>
-          <w:szCs w:val="24"/>
-        </w:rPr>
-      </w:pPr>
-      <w:r>
-        <w:rPr>
-          <w:rFonts w:ascii="Times New Roman" w:eastAsia="Times New Roman" w:hAnsi="Times New Roman" w:cs="Times New Roman"/>
-          <w:sz w:val="24"/>
-          <w:szCs w:val="24"/>
-        </w:rPr>
-        <w:t>Could</w:t>
-      </w:r>
-    </w:p>
-    <w:p>
-      <w:pPr>
-        <w:numPr>
-          <w:ilvl w:val="1"/>
-          <w:numId w:val="4"/>
-        </w:numPr>
-        <w:rPr>
-          <w:rFonts w:ascii="Times New Roman" w:eastAsia="Times New Roman" w:hAnsi="Times New Roman" w:cs="Times New Roman"/>
-          <w:sz w:val="24"/>
-          <w:szCs w:val="24"/>
-        </w:rPr>
-      </w:pPr>
-      <w:r>
-        <w:rPr>
-          <w:rFonts w:ascii="Times New Roman" w:eastAsia="Times New Roman" w:hAnsi="Times New Roman" w:cs="Times New Roman"/>
-          <w:sz w:val="24"/>
-          <w:szCs w:val="24"/>
-        </w:rPr>
-        <w:t>7 - Allow admin to view a predicted inventory list for future dates</w:t>
-      </w:r>
-    </w:p>
-    <w:p>
-      <w:pPr>
-        <w:numPr>
-          <w:ilvl w:val="1"/>
-          <w:numId w:val="4"/>
-        </w:numPr>
-        <w:rPr>
-          <w:rFonts w:ascii="Times New Roman" w:eastAsia="Times New Roman" w:hAnsi="Times New Roman" w:cs="Times New Roman"/>
-          <w:sz w:val="24"/>
-          <w:szCs w:val="24"/>
-        </w:rPr>
-      </w:pPr>
-      <w:r>
-        <w:rPr>
-          <w:rFonts w:ascii="Times New Roman" w:eastAsia="Times New Roman" w:hAnsi="Times New Roman" w:cs="Times New Roman"/>
-          <w:sz w:val="24"/>
-          <w:szCs w:val="24"/>
-        </w:rPr>
-        <w:t>8 - Allow Admin to extend the due dates for a customer on the checkout log</w:t>
-      </w:r>
-    </w:p>
-    <w:p>
-      <w:pPr>
-        <w:numPr>
-          <w:ilvl w:val="1"/>
-          <w:numId w:val="4"/>
-        </w:numPr>
-        <w:rPr>
-          <w:rFonts w:ascii="Times New Roman" w:eastAsia="Times New Roman" w:hAnsi="Times New Roman" w:cs="Times New Roman"/>
-          <w:sz w:val="24"/>
-          <w:szCs w:val="24"/>
-        </w:rPr>
-      </w:pPr>
-      <w:r>
-        <w:rPr>
-          <w:rFonts w:ascii="Times New Roman" w:eastAsia="Times New Roman" w:hAnsi="Times New Roman" w:cs="Times New Roman"/>
-          <w:sz w:val="24"/>
-          <w:szCs w:val="24"/>
-        </w:rPr>
-        <w:t>11 - Notify Users of tool they want becomes available</w:t>
-      </w:r>
-    </w:p>
-    <w:p>
-      <w:pPr>
-        <w:numPr>
-          <w:ilvl w:val="1"/>
-          <w:numId w:val="4"/>
-        </w:numPr>
-        <w:rPr>
-          <w:rFonts w:ascii="Times New Roman" w:eastAsia="Times New Roman" w:hAnsi="Times New Roman" w:cs="Times New Roman"/>
-          <w:sz w:val="24"/>
-          <w:szCs w:val="24"/>
-        </w:rPr>
-      </w:pPr>
-      <w:r>
-        <w:rPr>
-          <w:rFonts w:ascii="Times New Roman" w:eastAsia="Times New Roman" w:hAnsi="Times New Roman" w:cs="Times New Roman"/>
-          <w:sz w:val="24"/>
-          <w:szCs w:val="24"/>
-        </w:rPr>
-        <w:t>12 - Bundle tools into Tool Sets</w:t>
-      </w:r>
-    </w:p>
-    <w:p>
-      <w:pPr>
-        <w:numPr>
-          <w:ilvl w:val="1"/>
-          <w:numId w:val="4"/>
-        </w:numPr>
-        <w:rPr>
-          <w:rFonts w:ascii="Times New Roman" w:eastAsia="Times New Roman" w:hAnsi="Times New Roman" w:cs="Times New Roman"/>
-          <w:sz w:val="24"/>
-          <w:szCs w:val="24"/>
-        </w:rPr>
-      </w:pPr>
-      <w:r>
-        <w:rPr>
-          <w:rFonts w:ascii="Times New Roman" w:eastAsia="Times New Roman" w:hAnsi="Times New Roman" w:cs="Times New Roman"/>
-          <w:sz w:val="24"/>
-          <w:szCs w:val="24"/>
-        </w:rPr>
-        <w:t>13 - Create Fee Ledger to track all user’s monthly subscription fee</w:t>
-      </w:r>
-    </w:p>
-    <w:p>
-      <w:pPr>
-        <w:numPr>
-          <w:ilvl w:val="1"/>
-          <w:numId w:val="4"/>
-        </w:numPr>
-        <w:rPr>
-          <w:rFonts w:ascii="Times New Roman" w:eastAsia="Times New Roman" w:hAnsi="Times New Roman" w:cs="Times New Roman"/>
-          <w:sz w:val="24"/>
-          <w:szCs w:val="24"/>
-        </w:rPr>
-      </w:pPr>
-      <w:r>
-        <w:rPr>
-          <w:rFonts w:ascii="Times New Roman" w:eastAsia="Times New Roman" w:hAnsi="Times New Roman" w:cs="Times New Roman"/>
-          <w:sz w:val="24"/>
-          <w:szCs w:val="24"/>
-        </w:rPr>
-        <w:t xml:space="preserve">17 - Allow Admin/users to search tools </w:t>
-      </w:r>
-    </w:p>
-    <w:p>
-      <w:pPr>
-        <w:numPr>
-          <w:ilvl w:val="0"/>
-          <w:numId w:val="4"/>
-        </w:numPr>
-        <w:rPr>
-          <w:rFonts w:ascii="Times New Roman" w:eastAsia="Times New Roman" w:hAnsi="Times New Roman" w:cs="Times New Roman"/>
-          <w:sz w:val="24"/>
-          <w:szCs w:val="24"/>
-        </w:rPr>
-      </w:pPr>
-      <w:r>
-        <w:rPr>
-          <w:rFonts w:ascii="Times New Roman" w:eastAsia="Times New Roman" w:hAnsi="Times New Roman" w:cs="Times New Roman"/>
-          <w:sz w:val="24"/>
-          <w:szCs w:val="24"/>
-        </w:rPr>
-        <w:t>Won’t</w:t>
-      </w:r>
-    </w:p>
-    <w:p>
-      <w:pPr>
-        <w:numPr>
-          <w:ilvl w:val="1"/>
-          <w:numId w:val="4"/>
-        </w:numPr>
-        <w:rPr>
-          <w:rFonts w:ascii="Times New Roman" w:eastAsia="Times New Roman" w:hAnsi="Times New Roman" w:cs="Times New Roman"/>
-          <w:sz w:val="24"/>
-          <w:szCs w:val="24"/>
-        </w:rPr>
-      </w:pPr>
-      <w:r>
-        <w:rPr>
-          <w:rFonts w:ascii="Times New Roman" w:eastAsia="Times New Roman" w:hAnsi="Times New Roman" w:cs="Times New Roman"/>
-          <w:sz w:val="24"/>
-          <w:szCs w:val="24"/>
-        </w:rPr>
-        <w:t>Create a payment system to allow people to pay fees</w:t>
-      </w:r>
-    </w:p>
-    <w:p>
-      <w:pPr>
-        <w:ind w:left="1440"/>
-        <w:rPr>
-          <w:rFonts w:ascii="Times New Roman" w:eastAsia="Times New Roman" w:hAnsi="Times New Roman" w:cs="Times New Roman"/>
-          <w:sz w:val="24"/>
-          <w:szCs w:val="24"/>
-        </w:rPr>
-      </w:pPr>
-      <w:r>
-        <w:br w:type="page"/>
-      </w:r>
-    </w:p>
-    <w:p>
-      <w:pPr>
-        <w:rPr>
-          <w:rFonts w:ascii="Times New Roman" w:eastAsia="Times New Roman" w:hAnsi="Times New Roman" w:cs="Times New Roman"/>
-          <w:sz w:val="24"/>
-          <w:szCs w:val="24"/>
-        </w:rPr>
-      </w:pPr>
-    </w:p>
-    <w:p>
-      <w:pPr>
+      </w:pPr>
+      <w:r>
         <w:rPr>
           <w:rFonts w:ascii="Times New Roman" w:eastAsia="Times New Roman" w:hAnsi="Times New Roman" w:cs="Times New Roman"/>
           <w:sz w:val="28"/>
           <w:szCs w:val="28"/>
           <w:u w:val="single"/>
         </w:rPr>
-      </w:pPr>
+        <w:t xml:space="preserve">IV </w:t>
+      </w:r>
       <w:r>
         <w:rPr>
           <w:rFonts w:ascii="Times New Roman" w:eastAsia="Times New Roman" w:hAnsi="Times New Roman" w:cs="Times New Roman"/>
@@ -1574,7 +1534,7 @@
           <w:szCs w:val="28"/>
           <w:u w:val="single"/>
         </w:rPr>
-        <w:t xml:space="preserve">IV </w:t>
+        <w:t xml:space="preserve">- </w:t>
       </w:r>
       <w:r>
         <w:rPr>
@@ -1583,15 +1543,6 @@
           <w:szCs w:val="28"/>
           <w:u w:val="single"/>
         </w:rPr>
-        <w:t xml:space="preserve">- </w:t>
-      </w:r>
-      <w:r>
-        <w:rPr>
-          <w:rFonts w:ascii="Times New Roman" w:eastAsia="Times New Roman" w:hAnsi="Times New Roman" w:cs="Times New Roman"/>
-          <w:sz w:val="28"/>
-          <w:szCs w:val="28"/>
-          <w:u w:val="single"/>
-        </w:rPr>
         <w:t>FURPS</w:t>
       </w:r>
     </w:p>
@@ -1718,25 +1669,7 @@
           <w:sz w:val="24"/>
           <w:szCs w:val="24"/>
         </w:rPr>
-        <w:t xml:space="preserve">Allow Admin to add/delete tools to </w:t>
-      </w:r>
-      <w:proofErr w:type="gramStart"/>
-      <w:r>
-        <w:rPr>
-          <w:rFonts w:ascii="Times New Roman" w:eastAsia="Times New Roman" w:hAnsi="Times New Roman" w:cs="Times New Roman"/>
-          <w:sz w:val="24"/>
-          <w:szCs w:val="24"/>
-        </w:rPr>
-        <w:t>the  Tool</w:t>
-      </w:r>
-      <w:proofErr w:type="gramEnd"/>
-      <w:r>
-        <w:rPr>
-          <w:rFonts w:ascii="Times New Roman" w:eastAsia="Times New Roman" w:hAnsi="Times New Roman" w:cs="Times New Roman"/>
-          <w:sz w:val="24"/>
-          <w:szCs w:val="24"/>
-        </w:rPr>
-        <w:t xml:space="preserve"> Inventory</w:t>
+        <w:t>Allow Admin to add/delete tools to the  Tool Inventory</w:t>
       </w:r>
     </w:p>
     <w:p>
@@ -1820,25 +1753,7 @@
           <w:sz w:val="24"/>
           <w:szCs w:val="24"/>
         </w:rPr>
-        <w:t xml:space="preserve">Notify Users </w:t>
-      </w:r>
-      <w:proofErr w:type="gramStart"/>
-      <w:r>
-        <w:rPr>
-          <w:rFonts w:ascii="Times New Roman" w:eastAsia="Times New Roman" w:hAnsi="Times New Roman" w:cs="Times New Roman"/>
-          <w:sz w:val="24"/>
-          <w:szCs w:val="24"/>
-        </w:rPr>
-        <w:t>of  upcoming</w:t>
-      </w:r>
-      <w:proofErr w:type="gramEnd"/>
-      <w:r>
-        <w:rPr>
-          <w:rFonts w:ascii="Times New Roman" w:eastAsia="Times New Roman" w:hAnsi="Times New Roman" w:cs="Times New Roman"/>
-          <w:sz w:val="24"/>
-          <w:szCs w:val="24"/>
-        </w:rPr>
-        <w:t xml:space="preserve"> Due Dates</w:t>
+        <w:t>Notify Users of  upcoming Due Dates</w:t>
       </w:r>
     </w:p>
     <w:p>
@@ -3089,7 +3004,7 @@
       </w:pPr>
     </w:pPrDefault>
   </w:docDefaults>
-  <w:latentStyles w:defLockedState="0" w:defUIPriority="99" w:defSemiHidden="0" w:defUnhideWhenUsed="0" w:defQFormat="0" w:count="376">
+  <w:latentStyles w:defLockedState="0" w:defUIPriority="99" w:defSemiHidden="0" w:defUnhideWhenUsed="0" w:defQFormat="0" w:count="375">
     <w:lsdException w:name="Normal" w:uiPriority="0" w:qFormat="1"/>
     <w:lsdException w:name="heading 1" w:uiPriority="9" w:qFormat="1"/>
     <w:lsdException w:name="heading 2" w:semiHidden="1" w:uiPriority="9" w:unhideWhenUsed="1" w:qFormat="1"/>
@@ -3195,6 +3110,7 @@
     <w:lsdException w:name="HTML Sample" w:semiHidden="1" w:unhideWhenUsed="1"/>
     <w:lsdException w:name="HTML Typewriter" w:semiHidden="1" w:unhideWhenUsed="1"/>
     <w:lsdException w:name="HTML Variable" w:semiHidden="1" w:unhideWhenUsed="1"/>
+    <w:lsdException w:name="Normal Table" w:semiHidden="1" w:unhideWhenUsed="1"/>
     <w:lsdException w:name="annotation subject" w:semiHidden="1" w:unhideWhenUsed="1"/>
     <w:lsdException w:name="No List" w:semiHidden="1" w:unhideWhenUsed="1"/>
     <w:lsdException w:name="Outline List 1" w:semiHidden="1" w:unhideWhenUsed="1"/>
@@ -3241,8 +3157,10 @@
     <w:lsdException w:name="Table Subtle 2" w:semiHidden="1" w:unhideWhenUsed="1"/>
     <w:lsdException w:name="Table Web 1" w:semiHidden="1" w:unhideWhenUsed="1"/>
     <w:lsdException w:name="Table Web 2" w:semiHidden="1" w:unhideWhenUsed="1"/>
+    <w:lsdException w:name="Table Web 3" w:semiHidden="1" w:unhideWhenUsed="1"/>
     <w:lsdException w:name="Balloon Text" w:semiHidden="1" w:unhideWhenUsed="1"/>
     <w:lsdException w:name="Table Grid" w:uiPriority="39"/>
+    <w:lsdException w:name="Table Theme" w:semiHidden="1" w:unhideWhenUsed="1"/>
     <w:lsdException w:name="Placeholder Text" w:semiHidden="1"/>
     <w:lsdException w:name="No Spacing" w:uiPriority="1" w:qFormat="1"/>
     <w:lsdException w:name="Light Shading" w:uiPriority="60"/>
@@ -3462,7 +3380,6 @@
     <w:lsdException w:name="Smart Hyperlink" w:semiHidden="1" w:unhideWhenUsed="1"/>
     <w:lsdException w:name="Hashtag" w:semiHidden="1" w:unhideWhenUsed="1"/>
     <w:lsdException w:name="Unresolved Mention" w:semiHidden="1" w:unhideWhenUsed="1"/>
-    <w:lsdException w:name="Smart Link" w:semiHidden="1" w:unhideWhenUsed="1"/>
   </w:latentStyles>
   <w:style w:type="paragraph" w:default="1" w:styleId="Normal">
     <w:name w:val="Normal"/>

</xml_diff>